<commit_message>
Dopo una cosa come 15 ore totali, sono riuscito a far funzionare il debug nel modo corretto, ora bisognerà sclerare per inserire la graphics e applicarla, il debug è fatto in un modo che sia possibile applicare la graphics, se la graphics non funzionasse, procedere con l'analisi e, se il professore non riesce a trovare un modo di aiutarci, usare codeblocks, e se non fosse permesso codeblocks, "insultare" il professore applicando soluzioni non permesso come grafiche strane con i caratteri.
</commit_message>
<xml_diff>
--- a/C++/Hanoi/Analisi.docx
+++ b/C++/Hanoi/Analisi.docx
@@ -65,7 +65,7 @@
         </w:numPr>
       </w:pPr>
       <w:r>
-        <w:t>Creo in modo casuale un primo vettore, che contiene i valori da 0 a n-1 inseriti dall’utente, ogni numero rappresenta una colonna.</w:t>
+        <w:t>Il ragionamento principale implica una funzione con in ingresso il numero di dischi e il nome delle 3 colonne.</w:t>
       </w:r>
     </w:p>
     <w:p>
@@ -77,32 +77,8 @@
         </w:numPr>
       </w:pPr>
       <w:r>
-        <w:t>Dal momento che ci sono 3 colonne, una di appoggio, una all’inizio e una alla fine, in codice le interpreto come ulteriori vettori e in totale saranno 3.</w:t>
+        <w:t>La funzione è ricorsiva, all’ultimo passaggio si finisce perché si presume essere ordinata la torre, ossia quando il num di torri è uguale a 1.</w:t>
       </w:r>
-    </w:p>
-    <w:p>
-      <w:pPr>
-        <w:pStyle w:val="Paragrafoelenco"/>
-        <w:numPr>
-          <w:ilvl w:val="0"/>
-          <w:numId w:val="2"/>
-        </w:numPr>
-      </w:pPr>
-      <w:r>
-        <w:t xml:space="preserve">Il risultato finale richiede che alla base ci sia il numero maggiore </w:t>
-      </w:r>
-      <w:r>
-        <w:t>e alla punta il minore.</w:t>
-      </w:r>
-    </w:p>
-    <w:p>
-      <w:pPr>
-        <w:pStyle w:val="Paragrafoelenco"/>
-        <w:numPr>
-          <w:ilvl w:val="0"/>
-          <w:numId w:val="2"/>
-        </w:numPr>
-      </w:pPr>
     </w:p>
     <w:sectPr>
       <w:pgSz w:w="11906" w:h="16838"/>

</xml_diff>

<commit_message>
Verifiche e Hanoi migliorato.
</commit_message>
<xml_diff>
--- a/C++/Hanoi/Analisi.docx
+++ b/C++/Hanoi/Analisi.docx
@@ -107,7 +107,15 @@
         </w:numPr>
       </w:pPr>
       <w:r>
-        <w:t>Il ragionamento principale implica una funzione con in ingresso il numero di dischi e il nome delle 3 colonne.</w:t>
+        <w:t xml:space="preserve">Il ragionamento principale implica una funzione con in ingresso il numero di dischi e il nome delle </w:t>
+      </w:r>
+      <w:proofErr w:type="gramStart"/>
+      <w:r>
+        <w:t>3</w:t>
+      </w:r>
+      <w:proofErr w:type="gramEnd"/>
+      <w:r>
+        <w:t xml:space="preserve"> colonne.</w:t>
       </w:r>
     </w:p>
     <w:p>
@@ -206,7 +214,15 @@
         <w:t>Ad ogni ciclo si assegna al vettore A</w:t>
       </w:r>
       <w:r>
-        <w:t xml:space="preserve"> il valore zero, perché si presume che il suo disco in cima sia stato spostato al vettore B, che quindi assume come valore in cima il valore num.</w:t>
+        <w:t xml:space="preserve"> il valore zero, perché si presume che il suo disco in cima sia stato spostato al vettore B, che quindi assume come valore in cima il valore </w:t>
+      </w:r>
+      <w:proofErr w:type="spellStart"/>
+      <w:r>
+        <w:t>num</w:t>
+      </w:r>
+      <w:proofErr w:type="spellEnd"/>
+      <w:r>
+        <w:t>.</w:t>
       </w:r>
     </w:p>
     <w:p>
@@ -279,7 +295,15 @@
     </w:p>
     <w:p>
       <w:r>
-        <w:t>Funzionante solamente su CodeBlocks al momento della scrittura.</w:t>
+        <w:t xml:space="preserve">Funzionante solamente su </w:t>
+      </w:r>
+      <w:proofErr w:type="spellStart"/>
+      <w:r>
+        <w:t>CodeBlocks</w:t>
+      </w:r>
+      <w:proofErr w:type="spellEnd"/>
+      <w:r>
+        <w:t xml:space="preserve"> al momento della scrittura.</w:t>
       </w:r>
       <w:r>
         <w:br/>
@@ -296,10 +320,50 @@
       </w:r>
     </w:p>
     <w:p>
-      <w:r>
-        <w:t>Non è stato possibile applicare una pausa sul click di un tasto, dal momento che il getchar per qualche motivo resetta la grafica.</w:t>
-      </w:r>
-    </w:p>
+      <w:pPr>
+        <w:pStyle w:val="Sottotitolo"/>
+      </w:pPr>
+      <w:r>
+        <w:t xml:space="preserve">Non è stato possibile applicare una pausa sul click di un tasto, dal momento che il </w:t>
+      </w:r>
+      <w:proofErr w:type="spellStart"/>
+      <w:r>
+        <w:t>getchar</w:t>
+      </w:r>
+      <w:proofErr w:type="spellEnd"/>
+      <w:r>
+        <w:t xml:space="preserve"> per qualche motivo resetta la grafica.</w:t>
+      </w:r>
+    </w:p>
+    <w:p/>
+    <w:p/>
+    <w:p>
+      <w:r>
+        <w:lastRenderedPageBreak/>
+        <w:t>Per creare la grafica, inizialmente vengono disegnati usando le coordinate parametrizzate, la base e le aste.</w:t>
+      </w:r>
+      <w:r>
+        <w:br/>
+        <w:t>Successivamente, tramite cicli for, vengono disegnati i cilindri, appoggiandosi a vettori che memorizzano una “immagine” della situazione attuale delle torri/aste con i cilindri.</w:t>
+      </w:r>
+      <w:r>
+        <w:br/>
+        <w:t xml:space="preserve">Il codice grafico con la </w:t>
+      </w:r>
+      <w:proofErr w:type="spellStart"/>
+      <w:r>
+        <w:t>graphics.h</w:t>
+      </w:r>
+      <w:proofErr w:type="spellEnd"/>
+      <w:r>
+        <w:t xml:space="preserve"> rimane simile a quello grafico con i numeri, e quello dei numeri ha una struttura simile a quella classica iniziale di base.</w:t>
+      </w:r>
+      <w:r>
+        <w:br/>
+      </w:r>
+    </w:p>
+    <w:p/>
+    <w:p/>
     <w:sectPr>
       <w:pgSz w:w="11906" w:h="16838"/>
       <w:pgMar w:top="1417" w:right="1134" w:bottom="1134" w:left="1134" w:header="708" w:footer="708" w:gutter="0"/>

</xml_diff>

<commit_message>
Liste, mancano ancora Inserimento e Rimozione, ma le visualizzazioni sono finite e pure la ricerca. Aggiunto anche Hanoi in versione corta e pulita, solamente brutta da vedere la il prof corregge da i punti in base alla lunghezza.
</commit_message>
<xml_diff>
--- a/C++/Hanoi/Analisi.docx
+++ b/C++/Hanoi/Analisi.docx
@@ -206,15 +206,7 @@
         <w:t>Ad ogni ciclo si assegna al vettore A</w:t>
       </w:r>
       <w:r>
-        <w:t xml:space="preserve"> il valore zero, perché si presume che il suo disco in cima sia stato spostato al vettore B, che quindi assume come valore in cima il valore </w:t>
-      </w:r>
-      <w:proofErr w:type="spellStart"/>
-      <w:r>
-        <w:t>num</w:t>
-      </w:r>
-      <w:proofErr w:type="spellEnd"/>
-      <w:r>
-        <w:t>.</w:t>
+        <w:t xml:space="preserve"> il valore zero, perché si presume che il suo disco in cima sia stato spostato al vettore B, che quindi assume come valore in cima il valore num.</w:t>
       </w:r>
     </w:p>
     <w:p>
@@ -287,15 +279,7 @@
     </w:p>
     <w:p>
       <w:r>
-        <w:t xml:space="preserve">Funzionante solamente su </w:t>
-      </w:r>
-      <w:proofErr w:type="spellStart"/>
-      <w:r>
-        <w:t>CodeBlocks</w:t>
-      </w:r>
-      <w:proofErr w:type="spellEnd"/>
-      <w:r>
-        <w:t xml:space="preserve"> al momento della scrittura.</w:t>
+        <w:t>Funzionante solamente su CodeBlocks al momento della scrittura.</w:t>
       </w:r>
       <w:r>
         <w:br/>
@@ -332,15 +316,67 @@
       </w:r>
       <w:r>
         <w:br/>
-        <w:t xml:space="preserve">Il codice grafico con la </w:t>
-      </w:r>
-      <w:proofErr w:type="spellStart"/>
-      <w:r>
-        <w:t>graphics.h</w:t>
-      </w:r>
-      <w:proofErr w:type="spellEnd"/>
-      <w:r>
-        <w:t xml:space="preserve"> rimane simile a quello grafico con i numeri, e quello dei numeri ha una struttura simile a quella classica iniziale di base.</w:t>
+        <w:t>Il codice grafico con la graphics.h rimane simile a quello grafico con i numeri, e quello dei numeri ha una struttura simile a quella classica iniziale di base.</w:t>
+      </w:r>
+    </w:p>
+    <w:p>
+      <w:r>
+        <w:t>Schema sul quaderno con il piano cartesiano:</w:t>
+      </w:r>
+    </w:p>
+    <w:p>
+      <w:r>
+        <w:rPr>
+          <w:noProof/>
+        </w:rPr>
+        <w:drawing>
+          <wp:inline distT="0" distB="0" distL="0" distR="0" wp14:anchorId="5E1923D5" wp14:editId="05C0778E">
+            <wp:extent cx="6113780" cy="5380990"/>
+            <wp:effectExtent l="0" t="0" r="1270" b="0"/>
+            <wp:docPr id="1" name="Immagine 1"/>
+            <wp:cNvGraphicFramePr>
+              <a:graphicFrameLocks xmlns:a="http://schemas.openxmlformats.org/drawingml/2006/main" noChangeAspect="1"/>
+            </wp:cNvGraphicFramePr>
+            <a:graphic xmlns:a="http://schemas.openxmlformats.org/drawingml/2006/main">
+              <a:graphicData uri="http://schemas.openxmlformats.org/drawingml/2006/picture">
+                <pic:pic xmlns:pic="http://schemas.openxmlformats.org/drawingml/2006/picture">
+                  <pic:nvPicPr>
+                    <pic:cNvPr id="0" name="Picture 1"/>
+                    <pic:cNvPicPr>
+                      <a:picLocks noChangeAspect="1" noChangeArrowheads="1"/>
+                    </pic:cNvPicPr>
+                  </pic:nvPicPr>
+                  <pic:blipFill>
+                    <a:blip r:embed="rId6" cstate="print">
+                      <a:extLst>
+                        <a:ext uri="{28A0092B-C50C-407E-A947-70E740481C1C}">
+                          <a14:useLocalDpi xmlns:a14="http://schemas.microsoft.com/office/drawing/2010/main" val="0"/>
+                        </a:ext>
+                      </a:extLst>
+                    </a:blip>
+                    <a:srcRect/>
+                    <a:stretch>
+                      <a:fillRect/>
+                    </a:stretch>
+                  </pic:blipFill>
+                  <pic:spPr bwMode="auto">
+                    <a:xfrm>
+                      <a:off x="0" y="0"/>
+                      <a:ext cx="6113780" cy="5380990"/>
+                    </a:xfrm>
+                    <a:prstGeom prst="rect">
+                      <a:avLst/>
+                    </a:prstGeom>
+                    <a:noFill/>
+                    <a:ln>
+                      <a:noFill/>
+                    </a:ln>
+                  </pic:spPr>
+                </pic:pic>
+              </a:graphicData>
+            </a:graphic>
+          </wp:inline>
+        </w:drawing>
       </w:r>
     </w:p>
     <w:p/>
@@ -380,13 +416,11 @@
       <w:r>
         <w:t xml:space="preserve">Andare a capo per un numero di righe opportuno (usato solamente nel vecchio </w:t>
       </w:r>
-      <w:proofErr w:type="spellStart"/>
-      <w:r>
-        <w:t>memory</w:t>
-      </w:r>
-      <w:proofErr w:type="spellEnd"/>
-      <w:r>
-        <w:t xml:space="preserve"> con la graphics).</w:t>
+      <w:r>
+        <w:t>M</w:t>
+      </w:r>
+      <w:r>
+        <w:t>emory con la graphics).</w:t>
       </w:r>
     </w:p>
     <w:p>
@@ -408,6 +442,7 @@
         <w:pStyle w:val="Titolo1"/>
       </w:pPr>
       <w:r>
+        <w:lastRenderedPageBreak/>
         <w:t>Descrizione funzionalità programmi:</w:t>
       </w:r>
     </w:p>
@@ -485,15 +520,7 @@
         </w:numPr>
       </w:pPr>
       <w:r>
-        <w:t xml:space="preserve">Hanoi grafico con la </w:t>
-      </w:r>
-      <w:proofErr w:type="spellStart"/>
-      <w:r>
-        <w:t>graphics.h</w:t>
-      </w:r>
-      <w:proofErr w:type="spellEnd"/>
-      <w:r>
-        <w:t>:</w:t>
+        <w:t>Hanoi grafico con la graphics.h:</w:t>
       </w:r>
     </w:p>
     <w:p>
@@ -505,15 +532,7 @@
         </w:numPr>
       </w:pPr>
       <w:r>
-        <w:t xml:space="preserve">Risolve l’Hanoi utilizzando un metodo simile a quello precedente, sempre in modo ricorsivo e tramite dei vettori, e stampa con l’ausilio della </w:t>
-      </w:r>
-      <w:proofErr w:type="spellStart"/>
-      <w:r>
-        <w:t>graphics.h</w:t>
-      </w:r>
-      <w:proofErr w:type="spellEnd"/>
-      <w:r>
-        <w:t xml:space="preserve"> le torri di Hanoi con una funzione apposita.</w:t>
+        <w:t>Risolve l’Hanoi utilizzando un metodo simile a quello precedente, sempre in modo ricorsivo e tramite dei vettori, e stampa con l’ausilio della graphics.h le torri di Hanoi con una funzione apposita.</w:t>
       </w:r>
     </w:p>
     <w:p>
@@ -531,6 +550,51 @@
       </w:pPr>
       <w:r>
         <w:t>note sulle dimensioni della graphics:</w:t>
+      </w:r>
+    </w:p>
+    <w:p>
+      <w:r>
+        <w:t>Tramite la variabile</w:t>
+      </w:r>
+      <w:r>
+        <w:t xml:space="preserve"> globale </w:t>
+      </w:r>
+      <w:r>
+        <w:t xml:space="preserve"> modificabile nel codice “unita” si può cambiare la dimensione della graphics secondo le proprie necessità (magari è troppo grande oppure piccola</w:t>
+      </w:r>
+      <w:r>
+        <w:t xml:space="preserve"> ed è necessario cambiarlo</w:t>
+      </w:r>
+      <w:r>
+        <w:t>).</w:t>
+      </w:r>
+    </w:p>
+    <w:p>
+      <w:pPr>
+        <w:pStyle w:val="Titolo1"/>
+      </w:pPr>
+      <w:r>
+        <w:t>Regole del gioco:</w:t>
+      </w:r>
+    </w:p>
+    <w:p>
+      <w:pPr>
+        <w:pStyle w:val="Paragrafoelenco"/>
+        <w:numPr>
+          <w:ilvl w:val="0"/>
+          <w:numId w:val="5"/>
+        </w:numPr>
+      </w:pPr>
+      <w:r>
+        <w:t>I cilindri devono essere in ordine crescente, non si può mettere un cilindro più grande sopra ad uno più piccolo.</w:t>
+      </w:r>
+    </w:p>
+    <w:p>
+      <w:pPr>
+        <w:pStyle w:val="Titolo2"/>
+      </w:pPr>
+      <w:r>
+        <w:t>Compito:</w:t>
       </w:r>
     </w:p>
     <w:p>
@@ -540,19 +604,7 @@
         </w:rPr>
       </w:pPr>
       <w:r>
-        <w:t>Tramite la variabile</w:t>
-      </w:r>
-      <w:r>
-        <w:t xml:space="preserve"> globale </w:t>
-      </w:r>
-      <w:r>
-        <w:t xml:space="preserve"> modificabile nel codice “unita” si può cambiare la dimensione della graphics secondo le proprie necessità (magari è troppo grande oppure piccola</w:t>
-      </w:r>
-      <w:r>
-        <w:t xml:space="preserve"> ed è necessario cambiarlo</w:t>
-      </w:r>
-      <w:r>
-        <w:t>).</w:t>
+        <w:t>Creare Hanoi con la grafica in modo ricorsivo.</w:t>
       </w:r>
     </w:p>
     <w:p/>
@@ -1021,6 +1073,119 @@
       </w:rPr>
     </w:lvl>
   </w:abstractNum>
+  <w:abstractNum w:abstractNumId="4" w15:restartNumberingAfterBreak="0">
+    <w:nsid w:val="79091091"/>
+    <w:multiLevelType w:val="hybridMultilevel"/>
+    <w:tmpl w:val="903AA98E"/>
+    <w:lvl w:ilvl="0" w:tplc="04100001">
+      <w:start w:val="1"/>
+      <w:numFmt w:val="bullet"/>
+      <w:lvlText w:val=""/>
+      <w:lvlJc w:val="left"/>
+      <w:pPr>
+        <w:ind w:left="720" w:hanging="360"/>
+      </w:pPr>
+      <w:rPr>
+        <w:rFonts w:ascii="Symbol" w:hAnsi="Symbol" w:hint="default"/>
+      </w:rPr>
+    </w:lvl>
+    <w:lvl w:ilvl="1" w:tplc="04100003" w:tentative="1">
+      <w:start w:val="1"/>
+      <w:numFmt w:val="bullet"/>
+      <w:lvlText w:val="o"/>
+      <w:lvlJc w:val="left"/>
+      <w:pPr>
+        <w:ind w:left="1440" w:hanging="360"/>
+      </w:pPr>
+      <w:rPr>
+        <w:rFonts w:ascii="Courier New" w:hAnsi="Courier New" w:cs="Courier New" w:hint="default"/>
+      </w:rPr>
+    </w:lvl>
+    <w:lvl w:ilvl="2" w:tplc="04100005" w:tentative="1">
+      <w:start w:val="1"/>
+      <w:numFmt w:val="bullet"/>
+      <w:lvlText w:val=""/>
+      <w:lvlJc w:val="left"/>
+      <w:pPr>
+        <w:ind w:left="2160" w:hanging="360"/>
+      </w:pPr>
+      <w:rPr>
+        <w:rFonts w:ascii="Wingdings" w:hAnsi="Wingdings" w:hint="default"/>
+      </w:rPr>
+    </w:lvl>
+    <w:lvl w:ilvl="3" w:tplc="04100001" w:tentative="1">
+      <w:start w:val="1"/>
+      <w:numFmt w:val="bullet"/>
+      <w:lvlText w:val=""/>
+      <w:lvlJc w:val="left"/>
+      <w:pPr>
+        <w:ind w:left="2880" w:hanging="360"/>
+      </w:pPr>
+      <w:rPr>
+        <w:rFonts w:ascii="Symbol" w:hAnsi="Symbol" w:hint="default"/>
+      </w:rPr>
+    </w:lvl>
+    <w:lvl w:ilvl="4" w:tplc="04100003" w:tentative="1">
+      <w:start w:val="1"/>
+      <w:numFmt w:val="bullet"/>
+      <w:lvlText w:val="o"/>
+      <w:lvlJc w:val="left"/>
+      <w:pPr>
+        <w:ind w:left="3600" w:hanging="360"/>
+      </w:pPr>
+      <w:rPr>
+        <w:rFonts w:ascii="Courier New" w:hAnsi="Courier New" w:cs="Courier New" w:hint="default"/>
+      </w:rPr>
+    </w:lvl>
+    <w:lvl w:ilvl="5" w:tplc="04100005" w:tentative="1">
+      <w:start w:val="1"/>
+      <w:numFmt w:val="bullet"/>
+      <w:lvlText w:val=""/>
+      <w:lvlJc w:val="left"/>
+      <w:pPr>
+        <w:ind w:left="4320" w:hanging="360"/>
+      </w:pPr>
+      <w:rPr>
+        <w:rFonts w:ascii="Wingdings" w:hAnsi="Wingdings" w:hint="default"/>
+      </w:rPr>
+    </w:lvl>
+    <w:lvl w:ilvl="6" w:tplc="04100001" w:tentative="1">
+      <w:start w:val="1"/>
+      <w:numFmt w:val="bullet"/>
+      <w:lvlText w:val=""/>
+      <w:lvlJc w:val="left"/>
+      <w:pPr>
+        <w:ind w:left="5040" w:hanging="360"/>
+      </w:pPr>
+      <w:rPr>
+        <w:rFonts w:ascii="Symbol" w:hAnsi="Symbol" w:hint="default"/>
+      </w:rPr>
+    </w:lvl>
+    <w:lvl w:ilvl="7" w:tplc="04100003" w:tentative="1">
+      <w:start w:val="1"/>
+      <w:numFmt w:val="bullet"/>
+      <w:lvlText w:val="o"/>
+      <w:lvlJc w:val="left"/>
+      <w:pPr>
+        <w:ind w:left="5760" w:hanging="360"/>
+      </w:pPr>
+      <w:rPr>
+        <w:rFonts w:ascii="Courier New" w:hAnsi="Courier New" w:cs="Courier New" w:hint="default"/>
+      </w:rPr>
+    </w:lvl>
+    <w:lvl w:ilvl="8" w:tplc="04100005" w:tentative="1">
+      <w:start w:val="1"/>
+      <w:numFmt w:val="bullet"/>
+      <w:lvlText w:val=""/>
+      <w:lvlJc w:val="left"/>
+      <w:pPr>
+        <w:ind w:left="6480" w:hanging="360"/>
+      </w:pPr>
+      <w:rPr>
+        <w:rFonts w:ascii="Wingdings" w:hAnsi="Wingdings" w:hint="default"/>
+      </w:rPr>
+    </w:lvl>
+  </w:abstractNum>
   <w:num w:numId="1">
     <w:abstractNumId w:val="2"/>
   </w:num>
@@ -1032,6 +1197,9 @@
   </w:num>
   <w:num w:numId="4">
     <w:abstractNumId w:val="0"/>
+  </w:num>
+  <w:num w:numId="5">
+    <w:abstractNumId w:val="4"/>
   </w:num>
 </w:numbering>
 </file>

</xml_diff>